<commit_message>
Doc: Code Artifacts Added, Design Documents Update
</commit_message>
<xml_diff>
--- a/artifacts/Design Documents/UI Design Document-V3.docx
+++ b/artifacts/Design Documents/UI Design Document-V3.docx
@@ -50,23 +50,13 @@
           <w:szCs w:val="50"/>
         </w:rPr>
       </w:pPr>
-      <w:proofErr w:type="spellStart"/>
       <w:r>
         <w:rPr>
           <w:rFonts w:ascii="맑은 고딕" w:eastAsia="맑은 고딕" w:hAnsi="맑은 고딕" w:cs="맑은 고딕"/>
           <w:sz w:val="50"/>
           <w:szCs w:val="50"/>
         </w:rPr>
-        <w:t>Unicircle</w:t>
-      </w:r>
-      <w:proofErr w:type="spellEnd"/>
-      <w:r>
-        <w:rPr>
-          <w:rFonts w:ascii="맑은 고딕" w:eastAsia="맑은 고딕" w:hAnsi="맑은 고딕" w:cs="맑은 고딕"/>
-          <w:sz w:val="50"/>
-          <w:szCs w:val="50"/>
-        </w:rPr>
-        <w:t>-서울시립대 동아리 플랫폼</w:t>
+        <w:t>Unicircle-서울시립대 동아리 플랫폼</w:t>
       </w:r>
     </w:p>
     <w:p>
@@ -152,7 +142,6 @@
           <w:szCs w:val="50"/>
         </w:rPr>
       </w:pPr>
-      <w:proofErr w:type="spellStart"/>
       <w:r>
         <w:rPr>
           <w:rFonts w:ascii="맑은 고딕" w:eastAsia="맑은 고딕" w:hAnsi="맑은 고딕" w:cs="맑은 고딕"/>
@@ -160,32 +149,41 @@
           <w:szCs w:val="50"/>
           <w:lang w:val="en-US"/>
         </w:rPr>
-        <w:t>Team</w:t>
-      </w:r>
-      <w:proofErr w:type="spellEnd"/>
+        <w:t xml:space="preserve">Team </w:t>
+      </w:r>
       <w:r>
         <w:rPr>
           <w:rFonts w:ascii="맑은 고딕" w:eastAsia="맑은 고딕" w:hAnsi="맑은 고딕" w:cs="맑은 고딕"/>
           <w:sz w:val="50"/>
           <w:szCs w:val="50"/>
+        </w:rPr>
+        <w:t>Universe</w:t>
+      </w:r>
+    </w:p>
+    <w:p>
+      <w:pPr>
+        <w:jc w:val="right"/>
+        <w:rPr>
+          <w:rFonts w:ascii="맑은 고딕" w:eastAsia="맑은 고딕" w:hAnsi="맑은 고딕" w:cs="맑은 고딕"/>
+          <w:b/>
+          <w:bCs/>
+          <w:sz w:val="24"/>
+          <w:szCs w:val="24"/>
           <w:lang w:val="en-US"/>
         </w:rPr>
-        <w:t xml:space="preserve"> </w:t>
-      </w:r>
-      <w:proofErr w:type="spellStart"/>
+      </w:pPr>
       <w:r>
         <w:rPr>
           <w:rFonts w:ascii="맑은 고딕" w:eastAsia="맑은 고딕" w:hAnsi="맑은 고딕" w:cs="맑은 고딕"/>
-          <w:sz w:val="50"/>
-          <w:szCs w:val="50"/>
-        </w:rPr>
-        <w:t>Universe</w:t>
-      </w:r>
-      <w:proofErr w:type="spellEnd"/>
-    </w:p>
-    <w:p>
-      <w:pPr>
-        <w:jc w:val="right"/>
+          <w:b/>
+          <w:bCs/>
+          <w:sz w:val="24"/>
+          <w:szCs w:val="24"/>
+          <w:lang w:val="en-US"/>
+        </w:rPr>
+        <w:t>2024.1</w:t>
+      </w:r>
+      <w:r>
         <w:rPr>
           <w:rFonts w:ascii="맑은 고딕" w:eastAsia="맑은 고딕" w:hAnsi="맑은 고딕" w:cs="맑은 고딕" w:hint="eastAsia"/>
           <w:b/>
@@ -194,7 +192,8 @@
           <w:szCs w:val="24"/>
           <w:lang w:val="en-US"/>
         </w:rPr>
-      </w:pPr>
+        <w:t>2</w:t>
+      </w:r>
       <w:r>
         <w:rPr>
           <w:rFonts w:ascii="맑은 고딕" w:eastAsia="맑은 고딕" w:hAnsi="맑은 고딕" w:cs="맑은 고딕"/>
@@ -204,7 +203,7 @@
           <w:szCs w:val="24"/>
           <w:lang w:val="en-US"/>
         </w:rPr>
-        <w:t>2024.11.25. Version:</w:t>
+        <w:t>.</w:t>
       </w:r>
       <w:r>
         <w:rPr>
@@ -215,7 +214,29 @@
           <w:szCs w:val="24"/>
           <w:lang w:val="en-US"/>
         </w:rPr>
-        <w:t>4</w:t>
+        <w:t>07</w:t>
+      </w:r>
+      <w:r>
+        <w:rPr>
+          <w:rFonts w:ascii="맑은 고딕" w:eastAsia="맑은 고딕" w:hAnsi="맑은 고딕" w:cs="맑은 고딕"/>
+          <w:b/>
+          <w:bCs/>
+          <w:sz w:val="24"/>
+          <w:szCs w:val="24"/>
+          <w:lang w:val="en-US"/>
+        </w:rPr>
+        <w:t>. Version:</w:t>
+      </w:r>
+      <w:r>
+        <w:rPr>
+          <w:rFonts w:ascii="맑은 고딕" w:eastAsia="맑은 고딕" w:hAnsi="맑은 고딕" w:cs="맑은 고딕" w:hint="eastAsia"/>
+          <w:b/>
+          <w:bCs/>
+          <w:sz w:val="24"/>
+          <w:szCs w:val="24"/>
+          <w:lang w:val="en-US"/>
+        </w:rPr>
+        <w:t>3</w:t>
       </w:r>
     </w:p>
     <w:p>
@@ -226,21 +247,29 @@
         <w:rPr>
           <w:rFonts w:hint="eastAsia"/>
         </w:rPr>
-        <w:t xml:space="preserve">2020920006 </w:t>
-      </w:r>
-      <w:proofErr w:type="spellStart"/>
+        <w:t xml:space="preserve">2020920006 김동하 </w:t>
+      </w:r>
+    </w:p>
+    <w:p>
+      <w:pPr>
+        <w:jc w:val="right"/>
+      </w:pPr>
       <w:r>
         <w:rPr>
           <w:rFonts w:hint="eastAsia"/>
         </w:rPr>
-        <w:t>김동하</w:t>
-      </w:r>
-      <w:proofErr w:type="spellEnd"/>
+        <w:t xml:space="preserve">2020920008 김민회 </w:t>
+      </w:r>
+    </w:p>
+    <w:p>
+      <w:pPr>
+        <w:jc w:val="right"/>
+      </w:pPr>
       <w:r>
         <w:rPr>
           <w:rFonts w:hint="eastAsia"/>
         </w:rPr>
-        <w:t xml:space="preserve"> </w:t>
+        <w:t>2020920023 박세환</w:t>
       </w:r>
     </w:p>
     <w:p>
@@ -251,96 +280,32 @@
         <w:rPr>
           <w:rFonts w:hint="eastAsia"/>
         </w:rPr>
-        <w:t xml:space="preserve">2020920008 </w:t>
-      </w:r>
-      <w:proofErr w:type="spellStart"/>
+        <w:t xml:space="preserve">2020920029 배유찬 </w:t>
+      </w:r>
+    </w:p>
+    <w:p>
+      <w:pPr>
+        <w:jc w:val="right"/>
+      </w:pPr>
       <w:r>
         <w:rPr>
           <w:rFonts w:hint="eastAsia"/>
         </w:rPr>
-        <w:t>김민회</w:t>
-      </w:r>
-      <w:proofErr w:type="spellEnd"/>
+        <w:t xml:space="preserve">2020920061 주재원 </w:t>
+      </w:r>
+    </w:p>
+    <w:p>
+      <w:pPr>
+        <w:jc w:val="right"/>
+        <w:rPr>
+          <w:lang w:val="en-US"/>
+        </w:rPr>
+      </w:pPr>
       <w:r>
         <w:rPr>
           <w:rFonts w:hint="eastAsia"/>
         </w:rPr>
-        <w:t xml:space="preserve"> </w:t>
-      </w:r>
-    </w:p>
-    <w:p>
-      <w:pPr>
-        <w:jc w:val="right"/>
-      </w:pPr>
-      <w:r>
-        <w:rPr>
-          <w:rFonts w:hint="eastAsia"/>
-        </w:rPr>
-        <w:t>2020920023 박세환</w:t>
-      </w:r>
-    </w:p>
-    <w:p>
-      <w:pPr>
-        <w:jc w:val="right"/>
-      </w:pPr>
-      <w:r>
-        <w:rPr>
-          <w:rFonts w:hint="eastAsia"/>
-        </w:rPr>
-        <w:t xml:space="preserve">2020920029 </w:t>
-      </w:r>
-      <w:proofErr w:type="spellStart"/>
-      <w:r>
-        <w:rPr>
-          <w:rFonts w:hint="eastAsia"/>
-        </w:rPr>
-        <w:t>배유찬</w:t>
-      </w:r>
-      <w:proofErr w:type="spellEnd"/>
-      <w:r>
-        <w:rPr>
-          <w:rFonts w:hint="eastAsia"/>
-        </w:rPr>
-        <w:t xml:space="preserve"> </w:t>
-      </w:r>
-    </w:p>
-    <w:p>
-      <w:pPr>
-        <w:jc w:val="right"/>
-      </w:pPr>
-      <w:r>
-        <w:rPr>
-          <w:rFonts w:hint="eastAsia"/>
-        </w:rPr>
-        <w:t xml:space="preserve">2020920061 주재원 </w:t>
-      </w:r>
-    </w:p>
-    <w:p>
-      <w:pPr>
-        <w:jc w:val="right"/>
-        <w:rPr>
-          <w:lang w:val="en-US"/>
-        </w:rPr>
-      </w:pPr>
-      <w:r>
-        <w:rPr>
-          <w:rFonts w:hint="eastAsia"/>
-        </w:rPr>
-        <w:t xml:space="preserve">2022920041 </w:t>
-      </w:r>
-      <w:proofErr w:type="spellStart"/>
-      <w:r>
-        <w:rPr>
-          <w:rFonts w:hint="eastAsia"/>
-        </w:rPr>
-        <w:t>오승민</w:t>
-      </w:r>
-      <w:proofErr w:type="spellEnd"/>
-      <w:r>
-        <w:rPr>
-          <w:rFonts w:hint="eastAsia"/>
-        </w:rPr>
-        <w:t xml:space="preserve"> </w:t>
+        <w:t xml:space="preserve">2022920041 오승민 </w:t>
       </w:r>
       <w:r>
         <w:br w:type="page"/>
@@ -608,31 +573,13 @@
                 <w:szCs w:val="20"/>
               </w:rPr>
             </w:pPr>
-            <w:proofErr w:type="spellStart"/>
             <w:r>
               <w:rPr>
                 <w:sz w:val="20"/>
                 <w:szCs w:val="20"/>
               </w:rPr>
-              <w:t>Front</w:t>
+              <w:t>Front Team</w:t>
             </w:r>
-            <w:proofErr w:type="spellEnd"/>
-            <w:r>
-              <w:rPr>
-                <w:sz w:val="20"/>
-                <w:szCs w:val="20"/>
-              </w:rPr>
-              <w:t xml:space="preserve"> </w:t>
-            </w:r>
-            <w:proofErr w:type="spellStart"/>
-            <w:r>
-              <w:rPr>
-                <w:sz w:val="20"/>
-                <w:szCs w:val="20"/>
-              </w:rPr>
-              <w:t>Team</w:t>
-            </w:r>
-            <w:proofErr w:type="spellEnd"/>
           </w:p>
         </w:tc>
       </w:tr>
@@ -702,28 +649,17 @@
               <w:spacing w:line="240" w:lineRule="auto"/>
               <w:jc w:val="both"/>
               <w:rPr>
-                <w:rFonts w:hint="eastAsia"/>
                 <w:sz w:val="20"/>
                 <w:szCs w:val="20"/>
               </w:rPr>
             </w:pPr>
-            <w:proofErr w:type="spellStart"/>
             <w:r>
               <w:rPr>
                 <w:rFonts w:hint="eastAsia"/>
                 <w:sz w:val="20"/>
                 <w:szCs w:val="20"/>
               </w:rPr>
-              <w:t>오탈자</w:t>
-            </w:r>
-            <w:proofErr w:type="spellEnd"/>
-            <w:r>
-              <w:rPr>
-                <w:rFonts w:hint="eastAsia"/>
-                <w:sz w:val="20"/>
-                <w:szCs w:val="20"/>
-              </w:rPr>
-              <w:t xml:space="preserve"> 및 목차 수정</w:t>
+              <w:t>오탈자 및 목차 수정</w:t>
             </w:r>
             <w:r>
               <w:rPr>
@@ -763,34 +699,14 @@
                 <w:szCs w:val="20"/>
               </w:rPr>
             </w:pPr>
-            <w:proofErr w:type="spellStart"/>
             <w:r>
               <w:rPr>
                 <w:rFonts w:hint="eastAsia"/>
                 <w:sz w:val="20"/>
                 <w:szCs w:val="20"/>
               </w:rPr>
-              <w:t>Front</w:t>
+              <w:t>Front Team</w:t>
             </w:r>
-            <w:proofErr w:type="spellEnd"/>
-            <w:r>
-              <w:rPr>
-                <w:rFonts w:hint="eastAsia"/>
-                <w:sz w:val="20"/>
-                <w:szCs w:val="20"/>
-              </w:rPr>
-              <w:t xml:space="preserve"> </w:t>
-            </w:r>
-            <w:proofErr w:type="spellStart"/>
-            <w:r>
-              <w:rPr>
-                <w:rFonts w:hint="eastAsia"/>
-                <w:sz w:val="20"/>
-                <w:szCs w:val="20"/>
-              </w:rPr>
-              <w:t>Team</w:t>
-            </w:r>
-            <w:proofErr w:type="spellEnd"/>
           </w:p>
         </w:tc>
       </w:tr>
@@ -949,14 +865,6 @@
                 <w:lang w:val="en-US"/>
               </w:rPr>
             </w:pPr>
-            <w:r>
-              <w:rPr>
-                <w:rFonts w:hint="eastAsia"/>
-                <w:sz w:val="20"/>
-                <w:szCs w:val="20"/>
-              </w:rPr>
-              <w:t>2024-12-08</w:t>
-            </w:r>
           </w:p>
         </w:tc>
         <w:tc>
@@ -988,14 +896,6 @@
                 <w:lang w:val="en-US"/>
               </w:rPr>
             </w:pPr>
-            <w:r>
-              <w:rPr>
-                <w:rFonts w:hint="eastAsia"/>
-                <w:sz w:val="20"/>
-                <w:szCs w:val="20"/>
-              </w:rPr>
-              <w:t>동아리 정보 수정 페이지 수정</w:t>
-            </w:r>
           </w:p>
         </w:tc>
         <w:tc>
@@ -1027,34 +927,6 @@
                 <w:lang w:val="en-US"/>
               </w:rPr>
             </w:pPr>
-            <w:proofErr w:type="spellStart"/>
-            <w:r>
-              <w:rPr>
-                <w:sz w:val="20"/>
-                <w:szCs w:val="20"/>
-                <w:lang w:val="en-US"/>
-              </w:rPr>
-              <w:t>Front</w:t>
-            </w:r>
-            <w:proofErr w:type="spellEnd"/>
-            <w:r>
-              <w:rPr>
-                <w:sz w:val="20"/>
-                <w:szCs w:val="20"/>
-                <w:lang w:val="en-US"/>
-              </w:rPr>
-              <w:t xml:space="preserve"> </w:t>
-            </w:r>
-            <w:proofErr w:type="spellStart"/>
-            <w:r>
-              <w:rPr>
-                <w:sz w:val="20"/>
-                <w:szCs w:val="20"/>
-                <w:lang w:val="en-US"/>
-              </w:rPr>
-              <w:t>Team</w:t>
-            </w:r>
-            <w:proofErr w:type="spellEnd"/>
           </w:p>
         </w:tc>
       </w:tr>
@@ -1886,12 +1758,10 @@
       <w:pPr>
         <w:pStyle w:val="1"/>
       </w:pPr>
-      <w:proofErr w:type="spellStart"/>
       <w:r>
         <w:lastRenderedPageBreak/>
         <w:t>Login</w:t>
       </w:r>
-      <w:proofErr w:type="spellEnd"/>
     </w:p>
     <w:p>
       <w:r>
@@ -1900,7 +1770,7 @@
           <w:lang w:val="ko-KR"/>
         </w:rPr>
         <w:pict w14:anchorId="5317697C">
-          <v:rect id="_x0000_i1028" alt="" style="width:451.3pt;height:.05pt;mso-width-percent:0;mso-height-percent:0;mso-width-percent:0;mso-height-percent:0" o:hralign="center" o:hrstd="t" o:hr="t" fillcolor="#a0a0a0" stroked="f"/>
+          <v:rect id="_x0000_i1025" alt="" style="width:451.3pt;height:.05pt;mso-width-percent:0;mso-height-percent:0;mso-width-percent:0;mso-height-percent:0" o:hralign="center" o:hrstd="t" o:hr="t" fillcolor="#a0a0a0" stroked="f"/>
         </w:pict>
       </w:r>
     </w:p>
@@ -1914,53 +1784,12 @@
       </w:pPr>
       <w:bookmarkStart w:id="4" w:name="_cog9o0vcncc0" w:colFirst="0" w:colLast="0"/>
       <w:bookmarkEnd w:id="4"/>
-      <w:proofErr w:type="spellStart"/>
       <w:r>
         <w:rPr>
           <w:sz w:val="24"/>
           <w:szCs w:val="24"/>
         </w:rPr>
-        <w:t>Login</w:t>
-      </w:r>
-      <w:proofErr w:type="spellEnd"/>
-      <w:r>
-        <w:rPr>
-          <w:sz w:val="24"/>
-          <w:szCs w:val="24"/>
-        </w:rPr>
-        <w:t xml:space="preserve"> </w:t>
-      </w:r>
-      <w:proofErr w:type="spellStart"/>
-      <w:r>
-        <w:rPr>
-          <w:sz w:val="24"/>
-          <w:szCs w:val="24"/>
-        </w:rPr>
-        <w:t>Page</w:t>
-      </w:r>
-      <w:proofErr w:type="spellEnd"/>
-      <w:r>
-        <w:rPr>
-          <w:sz w:val="24"/>
-          <w:szCs w:val="24"/>
-        </w:rPr>
-        <w:t>(</w:t>
-      </w:r>
-      <w:proofErr w:type="spellStart"/>
-      <w:r>
-        <w:rPr>
-          <w:sz w:val="24"/>
-          <w:szCs w:val="24"/>
-        </w:rPr>
-        <w:t>Main</w:t>
-      </w:r>
-      <w:proofErr w:type="spellEnd"/>
-      <w:r>
-        <w:rPr>
-          <w:sz w:val="24"/>
-          <w:szCs w:val="24"/>
-        </w:rPr>
-        <w:t>)</w:t>
+        <w:t>Login Page(Main)</w:t>
       </w:r>
     </w:p>
     <w:p>
@@ -2029,11 +1858,9 @@
       </w:pPr>
       <w:bookmarkStart w:id="6" w:name="_j6dyt9o8fr48" w:colFirst="0" w:colLast="0"/>
       <w:bookmarkEnd w:id="6"/>
-      <w:proofErr w:type="spellStart"/>
       <w:r>
         <w:t>Description</w:t>
       </w:r>
-      <w:proofErr w:type="spellEnd"/>
     </w:p>
     <w:p>
       <w:pPr>
@@ -2042,19 +1869,11 @@
           <w:numId w:val="1"/>
         </w:numPr>
       </w:pPr>
-      <w:proofErr w:type="spellStart"/>
-      <w:r>
-        <w:rPr>
-          <w:rFonts w:ascii="Arial Unicode MS" w:eastAsia="Arial Unicode MS" w:hAnsi="Arial Unicode MS" w:cs="Arial Unicode MS"/>
-        </w:rPr>
-        <w:t>로그인되어</w:t>
-      </w:r>
-      <w:proofErr w:type="spellEnd"/>
-      <w:r>
-        <w:rPr>
-          <w:rFonts w:ascii="Arial Unicode MS" w:eastAsia="Arial Unicode MS" w:hAnsi="Arial Unicode MS" w:cs="Arial Unicode MS"/>
-        </w:rPr>
-        <w:t xml:space="preserve"> 있지 않은 상태로 홈페이지에 접속할 경우 최초 보여지는 페이지</w:t>
+      <w:r>
+        <w:rPr>
+          <w:rFonts w:ascii="Arial Unicode MS" w:eastAsia="Arial Unicode MS" w:hAnsi="Arial Unicode MS" w:cs="Arial Unicode MS"/>
+        </w:rPr>
+        <w:t>로그인되어 있지 않은 상태로 홈페이지에 접속할 경우 최초 보여지는 페이지</w:t>
       </w:r>
     </w:p>
     <w:p>
@@ -2068,69 +1887,19 @@
         <w:rPr>
           <w:rFonts w:ascii="Arial Unicode MS" w:eastAsia="Arial Unicode MS" w:hAnsi="Arial Unicode MS" w:cs="Arial Unicode MS"/>
         </w:rPr>
-        <w:t>비밀번호를 잊은 경우 ‘비밀번호를 잊으셨나요?’</w:t>
-      </w:r>
-      <w:proofErr w:type="spellStart"/>
-      <w:r>
-        <w:rPr>
-          <w:rFonts w:ascii="Arial Unicode MS" w:eastAsia="Arial Unicode MS" w:hAnsi="Arial Unicode MS" w:cs="Arial Unicode MS"/>
-        </w:rPr>
-        <w:t>를</w:t>
-      </w:r>
-      <w:proofErr w:type="spellEnd"/>
-      <w:r>
-        <w:rPr>
-          <w:rFonts w:ascii="Arial Unicode MS" w:eastAsia="Arial Unicode MS" w:hAnsi="Arial Unicode MS" w:cs="Arial Unicode MS"/>
-        </w:rPr>
-        <w:t xml:space="preserve"> 클릭하여 </w:t>
-      </w:r>
-      <w:proofErr w:type="spellStart"/>
+        <w:t xml:space="preserve">비밀번호를 잊은 경우 ‘비밀번호를 잊으셨나요?’를 클릭하여 </w:t>
+      </w:r>
       <w:r>
         <w:rPr>
           <w:b/>
         </w:rPr>
-        <w:t>Find</w:t>
-      </w:r>
-      <w:proofErr w:type="spellEnd"/>
-      <w:r>
-        <w:rPr>
-          <w:b/>
-        </w:rPr>
-        <w:t xml:space="preserve"> </w:t>
-      </w:r>
-      <w:proofErr w:type="spellStart"/>
-      <w:r>
-        <w:rPr>
-          <w:b/>
-        </w:rPr>
-        <w:t>Password</w:t>
-      </w:r>
-      <w:proofErr w:type="spellEnd"/>
-      <w:r>
-        <w:rPr>
-          <w:b/>
-        </w:rPr>
-        <w:t xml:space="preserve"> </w:t>
-      </w:r>
-      <w:proofErr w:type="spellStart"/>
-      <w:r>
-        <w:rPr>
-          <w:b/>
-        </w:rPr>
-        <w:t>Page</w:t>
-      </w:r>
-      <w:r>
-        <w:rPr>
-          <w:rFonts w:ascii="Arial Unicode MS" w:eastAsia="Arial Unicode MS" w:hAnsi="Arial Unicode MS" w:cs="Arial Unicode MS"/>
-        </w:rPr>
-        <w:t>로</w:t>
-      </w:r>
-      <w:proofErr w:type="spellEnd"/>
-      <w:r>
-        <w:rPr>
-          <w:rFonts w:ascii="Arial Unicode MS" w:eastAsia="Arial Unicode MS" w:hAnsi="Arial Unicode MS" w:cs="Arial Unicode MS"/>
-        </w:rPr>
-        <w:t xml:space="preserve"> 이동</w:t>
+        <w:t>Find Password Page</w:t>
+      </w:r>
+      <w:r>
+        <w:rPr>
+          <w:rFonts w:ascii="Arial Unicode MS" w:eastAsia="Arial Unicode MS" w:hAnsi="Arial Unicode MS" w:cs="Arial Unicode MS"/>
+        </w:rPr>
+        <w:t>로 이동</w:t>
       </w:r>
     </w:p>
     <w:p>
@@ -2144,55 +1913,19 @@
         <w:rPr>
           <w:rFonts w:ascii="Arial Unicode MS" w:eastAsia="Arial Unicode MS" w:hAnsi="Arial Unicode MS" w:cs="Arial Unicode MS"/>
         </w:rPr>
-        <w:t>가입되어 있지 않은 사용자는 ‘</w:t>
-      </w:r>
-      <w:proofErr w:type="spellStart"/>
-      <w:r>
-        <w:rPr>
-          <w:rFonts w:ascii="Arial Unicode MS" w:eastAsia="Arial Unicode MS" w:hAnsi="Arial Unicode MS" w:cs="Arial Unicode MS"/>
-        </w:rPr>
-        <w:t>회원가입’을</w:t>
-      </w:r>
-      <w:proofErr w:type="spellEnd"/>
-      <w:r>
-        <w:rPr>
-          <w:rFonts w:ascii="Arial Unicode MS" w:eastAsia="Arial Unicode MS" w:hAnsi="Arial Unicode MS" w:cs="Arial Unicode MS"/>
-        </w:rPr>
-        <w:t xml:space="preserve"> 클릭하여 </w:t>
-      </w:r>
-      <w:proofErr w:type="spellStart"/>
+        <w:t xml:space="preserve">가입되어 있지 않은 사용자는 ‘회원가입’을 클릭하여 </w:t>
+      </w:r>
       <w:r>
         <w:rPr>
           <w:b/>
         </w:rPr>
-        <w:t>Join</w:t>
-      </w:r>
-      <w:proofErr w:type="spellEnd"/>
-      <w:r>
-        <w:rPr>
-          <w:b/>
-        </w:rPr>
-        <w:t xml:space="preserve"> </w:t>
-      </w:r>
-      <w:proofErr w:type="spellStart"/>
-      <w:r>
-        <w:rPr>
-          <w:b/>
-        </w:rPr>
-        <w:t>Page</w:t>
-      </w:r>
-      <w:r>
-        <w:rPr>
-          <w:rFonts w:ascii="Arial Unicode MS" w:eastAsia="Arial Unicode MS" w:hAnsi="Arial Unicode MS" w:cs="Arial Unicode MS"/>
-        </w:rPr>
-        <w:t>로</w:t>
-      </w:r>
-      <w:proofErr w:type="spellEnd"/>
-      <w:r>
-        <w:rPr>
-          <w:rFonts w:ascii="Arial Unicode MS" w:eastAsia="Arial Unicode MS" w:hAnsi="Arial Unicode MS" w:cs="Arial Unicode MS"/>
-        </w:rPr>
-        <w:t xml:space="preserve"> 이동</w:t>
+        <w:t>Join Page</w:t>
+      </w:r>
+      <w:r>
+        <w:rPr>
+          <w:rFonts w:ascii="Arial Unicode MS" w:eastAsia="Arial Unicode MS" w:hAnsi="Arial Unicode MS" w:cs="Arial Unicode MS"/>
+        </w:rPr>
+        <w:t>로 이동</w:t>
       </w:r>
     </w:p>
     <w:p>
@@ -2208,39 +1941,17 @@
         </w:rPr>
         <w:t xml:space="preserve">로그인이 성공적으로 될 경우 </w:t>
       </w:r>
-      <w:proofErr w:type="spellStart"/>
       <w:r>
         <w:rPr>
           <w:b/>
         </w:rPr>
-        <w:t>Main</w:t>
-      </w:r>
-      <w:proofErr w:type="spellEnd"/>
-      <w:r>
-        <w:rPr>
-          <w:b/>
-        </w:rPr>
-        <w:t xml:space="preserve"> </w:t>
-      </w:r>
-      <w:proofErr w:type="spellStart"/>
-      <w:r>
-        <w:rPr>
-          <w:b/>
-        </w:rPr>
-        <w:t>Page</w:t>
-      </w:r>
-      <w:r>
-        <w:rPr>
-          <w:rFonts w:ascii="Arial Unicode MS" w:eastAsia="Arial Unicode MS" w:hAnsi="Arial Unicode MS" w:cs="Arial Unicode MS"/>
-        </w:rPr>
-        <w:t>로</w:t>
-      </w:r>
-      <w:proofErr w:type="spellEnd"/>
-      <w:r>
-        <w:rPr>
-          <w:rFonts w:ascii="Arial Unicode MS" w:eastAsia="Arial Unicode MS" w:hAnsi="Arial Unicode MS" w:cs="Arial Unicode MS"/>
-        </w:rPr>
-        <w:t xml:space="preserve"> 이동</w:t>
+        <w:t>Main Page</w:t>
+      </w:r>
+      <w:r>
+        <w:rPr>
+          <w:rFonts w:ascii="Arial Unicode MS" w:eastAsia="Arial Unicode MS" w:hAnsi="Arial Unicode MS" w:cs="Arial Unicode MS"/>
+        </w:rPr>
+        <w:t>로 이동</w:t>
       </w:r>
     </w:p>
     <w:p>
@@ -2253,32 +1964,14 @@
       </w:pPr>
       <w:bookmarkStart w:id="7" w:name="_sz4nu4r4ywkg" w:colFirst="0" w:colLast="0"/>
       <w:bookmarkEnd w:id="7"/>
-      <w:proofErr w:type="spellStart"/>
       <w:r>
         <w:rPr>
           <w:sz w:val="24"/>
           <w:szCs w:val="24"/>
         </w:rPr>
         <w:lastRenderedPageBreak/>
-        <w:t>Join</w:t>
-      </w:r>
-      <w:proofErr w:type="spellEnd"/>
-      <w:r>
-        <w:rPr>
-          <w:sz w:val="24"/>
-          <w:szCs w:val="24"/>
-        </w:rPr>
-        <w:t xml:space="preserve"> </w:t>
-      </w:r>
-      <w:proofErr w:type="spellStart"/>
-      <w:r>
-        <w:rPr>
-          <w:sz w:val="24"/>
-          <w:szCs w:val="24"/>
-        </w:rPr>
-        <w:t>Page</w:t>
-      </w:r>
-      <w:proofErr w:type="spellEnd"/>
+        <w:t>Join Page</w:t>
+      </w:r>
     </w:p>
     <w:p>
       <w:r>
@@ -2333,11 +2026,9 @@
       </w:pPr>
       <w:bookmarkStart w:id="8" w:name="_x2wv4xx9ycgc" w:colFirst="0" w:colLast="0"/>
       <w:bookmarkEnd w:id="8"/>
-      <w:proofErr w:type="spellStart"/>
       <w:r>
         <w:t>Description</w:t>
       </w:r>
-      <w:proofErr w:type="spellEnd"/>
     </w:p>
     <w:p>
       <w:pPr>
@@ -2366,39 +2057,17 @@
         </w:rPr>
         <w:t xml:space="preserve">회원가입 완료/취소 할 경우 </w:t>
       </w:r>
-      <w:proofErr w:type="spellStart"/>
       <w:r>
         <w:rPr>
           <w:b/>
         </w:rPr>
-        <w:t>Login</w:t>
-      </w:r>
-      <w:proofErr w:type="spellEnd"/>
-      <w:r>
-        <w:rPr>
-          <w:b/>
-        </w:rPr>
-        <w:t xml:space="preserve"> </w:t>
-      </w:r>
-      <w:proofErr w:type="spellStart"/>
-      <w:r>
-        <w:rPr>
-          <w:b/>
-        </w:rPr>
-        <w:t>Page</w:t>
-      </w:r>
-      <w:r>
-        <w:rPr>
-          <w:rFonts w:ascii="Arial Unicode MS" w:eastAsia="Arial Unicode MS" w:hAnsi="Arial Unicode MS" w:cs="Arial Unicode MS"/>
-        </w:rPr>
-        <w:t>로</w:t>
-      </w:r>
-      <w:proofErr w:type="spellEnd"/>
-      <w:r>
-        <w:rPr>
-          <w:rFonts w:ascii="Arial Unicode MS" w:eastAsia="Arial Unicode MS" w:hAnsi="Arial Unicode MS" w:cs="Arial Unicode MS"/>
-        </w:rPr>
-        <w:t xml:space="preserve"> 이동</w:t>
+        <w:t>Login Page</w:t>
+      </w:r>
+      <w:r>
+        <w:rPr>
+          <w:rFonts w:ascii="Arial Unicode MS" w:eastAsia="Arial Unicode MS" w:hAnsi="Arial Unicode MS" w:cs="Arial Unicode MS"/>
+        </w:rPr>
+        <w:t>로 이동</w:t>
       </w:r>
     </w:p>
     <w:p/>
@@ -2416,48 +2085,14 @@
       </w:pPr>
       <w:bookmarkStart w:id="9" w:name="_m0g6ijf7mesg" w:colFirst="0" w:colLast="0"/>
       <w:bookmarkEnd w:id="9"/>
-      <w:proofErr w:type="spellStart"/>
       <w:r>
         <w:rPr>
           <w:sz w:val="24"/>
           <w:szCs w:val="24"/>
         </w:rPr>
         <w:lastRenderedPageBreak/>
-        <w:t>Find</w:t>
-      </w:r>
-      <w:proofErr w:type="spellEnd"/>
-      <w:r>
-        <w:rPr>
-          <w:sz w:val="24"/>
-          <w:szCs w:val="24"/>
-        </w:rPr>
-        <w:t xml:space="preserve"> </w:t>
-      </w:r>
-      <w:proofErr w:type="spellStart"/>
-      <w:r>
-        <w:rPr>
-          <w:sz w:val="24"/>
-          <w:szCs w:val="24"/>
-        </w:rPr>
-        <w:t>Password</w:t>
-      </w:r>
-      <w:proofErr w:type="spellEnd"/>
-      <w:r>
-        <w:rPr>
-          <w:sz w:val="24"/>
-          <w:szCs w:val="24"/>
-        </w:rPr>
-        <w:t xml:space="preserve"> </w:t>
-      </w:r>
-      <w:proofErr w:type="spellStart"/>
-      <w:r>
-        <w:rPr>
-          <w:sz w:val="24"/>
-          <w:szCs w:val="24"/>
-        </w:rPr>
-        <w:t>Page</w:t>
-      </w:r>
-      <w:proofErr w:type="spellEnd"/>
+        <w:t>Find Password Page</w:t>
+      </w:r>
     </w:p>
     <w:p>
       <w:pPr>
@@ -2523,11 +2158,9 @@
       </w:pPr>
       <w:bookmarkStart w:id="10" w:name="_3vn8hojjjy7a" w:colFirst="0" w:colLast="0"/>
       <w:bookmarkEnd w:id="10"/>
-      <w:proofErr w:type="spellStart"/>
       <w:r>
         <w:t>Description</w:t>
       </w:r>
-      <w:proofErr w:type="spellEnd"/>
     </w:p>
     <w:p>
       <w:pPr>
@@ -2556,39 +2189,17 @@
         </w:rPr>
         <w:t xml:space="preserve">비밀번호 찾기 완료/취소 할 경우 </w:t>
       </w:r>
-      <w:proofErr w:type="spellStart"/>
       <w:r>
         <w:rPr>
           <w:b/>
         </w:rPr>
-        <w:t>Login</w:t>
-      </w:r>
-      <w:proofErr w:type="spellEnd"/>
-      <w:r>
-        <w:rPr>
-          <w:b/>
-        </w:rPr>
-        <w:t xml:space="preserve"> </w:t>
-      </w:r>
-      <w:proofErr w:type="spellStart"/>
-      <w:r>
-        <w:rPr>
-          <w:b/>
-        </w:rPr>
-        <w:t>Page</w:t>
-      </w:r>
-      <w:r>
-        <w:rPr>
-          <w:rFonts w:ascii="Arial Unicode MS" w:eastAsia="Arial Unicode MS" w:hAnsi="Arial Unicode MS" w:cs="Arial Unicode MS"/>
-        </w:rPr>
-        <w:t>로</w:t>
-      </w:r>
-      <w:proofErr w:type="spellEnd"/>
-      <w:r>
-        <w:rPr>
-          <w:rFonts w:ascii="Arial Unicode MS" w:eastAsia="Arial Unicode MS" w:hAnsi="Arial Unicode MS" w:cs="Arial Unicode MS"/>
-        </w:rPr>
-        <w:t xml:space="preserve"> 이동</w:t>
+        <w:t>Login Page</w:t>
+      </w:r>
+      <w:r>
+        <w:rPr>
+          <w:rFonts w:ascii="Arial Unicode MS" w:eastAsia="Arial Unicode MS" w:hAnsi="Arial Unicode MS" w:cs="Arial Unicode MS"/>
+        </w:rPr>
+        <w:t>로 이동</w:t>
       </w:r>
     </w:p>
     <w:p>
@@ -2710,11 +2321,10 @@
       </w:pPr>
       <w:bookmarkStart w:id="11" w:name="_1yqqw7hg94j0" w:colFirst="0" w:colLast="0"/>
       <w:bookmarkEnd w:id="11"/>
-      <w:proofErr w:type="spellStart"/>
-      <w:r>
+      <w:r>
+        <w:lastRenderedPageBreak/>
         <w:t>Main</w:t>
       </w:r>
-      <w:proofErr w:type="spellEnd"/>
     </w:p>
     <w:p/>
     <w:p>
@@ -2731,7 +2341,7 @@
           <w:lang w:val="ko-KR"/>
         </w:rPr>
         <w:pict w14:anchorId="0284B399">
-          <v:rect id="_x0000_i1027" alt="" style="width:451.3pt;height:.05pt;mso-width-percent:0;mso-height-percent:0;mso-width-percent:0;mso-height-percent:0" o:hralign="center" o:hrstd="t" o:hr="t" fillcolor="#a0a0a0" stroked="f"/>
+          <v:rect id="_x0000_i1026" alt="" style="width:451.3pt;height:.05pt;mso-width-percent:0;mso-height-percent:0;mso-width-percent:0;mso-height-percent:0" o:hralign="center" o:hrstd="t" o:hr="t" fillcolor="#a0a0a0" stroked="f"/>
         </w:pict>
       </w:r>
     </w:p>
@@ -2745,31 +2355,13 @@
       </w:pPr>
       <w:bookmarkStart w:id="12" w:name="_88nhi0vb40i8" w:colFirst="0" w:colLast="0"/>
       <w:bookmarkEnd w:id="12"/>
-      <w:proofErr w:type="spellStart"/>
       <w:r>
         <w:rPr>
           <w:sz w:val="24"/>
           <w:szCs w:val="24"/>
         </w:rPr>
-        <w:t>Main</w:t>
-      </w:r>
-      <w:proofErr w:type="spellEnd"/>
-      <w:r>
-        <w:rPr>
-          <w:sz w:val="24"/>
-          <w:szCs w:val="24"/>
-        </w:rPr>
-        <w:t xml:space="preserve"> </w:t>
-      </w:r>
-      <w:proofErr w:type="spellStart"/>
-      <w:r>
-        <w:rPr>
-          <w:sz w:val="24"/>
-          <w:szCs w:val="24"/>
-        </w:rPr>
-        <w:t>Page</w:t>
-      </w:r>
-      <w:proofErr w:type="spellEnd"/>
+        <w:t>Main Page</w:t>
+      </w:r>
     </w:p>
     <w:p>
       <w:r>
@@ -2824,11 +2416,9 @@
       </w:pPr>
       <w:bookmarkStart w:id="13" w:name="_glwf55y8byz1" w:colFirst="0" w:colLast="0"/>
       <w:bookmarkEnd w:id="13"/>
-      <w:proofErr w:type="spellStart"/>
       <w:r>
         <w:t>Description</w:t>
       </w:r>
-      <w:proofErr w:type="spellEnd"/>
     </w:p>
     <w:p>
       <w:pPr>
@@ -2857,39 +2447,17 @@
         </w:rPr>
         <w:t xml:space="preserve">좌측 </w:t>
       </w:r>
-      <w:proofErr w:type="spellStart"/>
       <w:r>
         <w:rPr>
           <w:b/>
         </w:rPr>
-        <w:t>Navigation</w:t>
-      </w:r>
-      <w:proofErr w:type="spellEnd"/>
-      <w:r>
-        <w:rPr>
-          <w:b/>
-        </w:rPr>
-        <w:t xml:space="preserve"> </w:t>
-      </w:r>
-      <w:proofErr w:type="spellStart"/>
-      <w:r>
-        <w:rPr>
-          <w:b/>
-        </w:rPr>
-        <w:t>Menu</w:t>
-      </w:r>
-      <w:r>
-        <w:rPr>
-          <w:rFonts w:ascii="Arial Unicode MS" w:eastAsia="Arial Unicode MS" w:hAnsi="Arial Unicode MS" w:cs="Arial Unicode MS"/>
-        </w:rPr>
-        <w:t>를</w:t>
-      </w:r>
-      <w:proofErr w:type="spellEnd"/>
-      <w:r>
-        <w:rPr>
-          <w:rFonts w:ascii="Arial Unicode MS" w:eastAsia="Arial Unicode MS" w:hAnsi="Arial Unicode MS" w:cs="Arial Unicode MS"/>
-        </w:rPr>
-        <w:t xml:space="preserve"> 통해 기능을 이용할 수 있음</w:t>
+        <w:t>Navigation Menu</w:t>
+      </w:r>
+      <w:r>
+        <w:rPr>
+          <w:rFonts w:ascii="Arial Unicode MS" w:eastAsia="Arial Unicode MS" w:hAnsi="Arial Unicode MS" w:cs="Arial Unicode MS"/>
+        </w:rPr>
+        <w:t>를 통해 기능을 이용할 수 있음</w:t>
       </w:r>
     </w:p>
     <w:p>
@@ -2903,69 +2471,19 @@
         <w:rPr>
           <w:rFonts w:ascii="Arial Unicode MS" w:eastAsia="Arial Unicode MS" w:hAnsi="Arial Unicode MS" w:cs="Arial Unicode MS"/>
         </w:rPr>
-        <w:t xml:space="preserve">동아리 관리 </w:t>
-      </w:r>
-      <w:proofErr w:type="spellStart"/>
-      <w:r>
-        <w:rPr>
-          <w:rFonts w:ascii="Arial Unicode MS" w:eastAsia="Arial Unicode MS" w:hAnsi="Arial Unicode MS" w:cs="Arial Unicode MS"/>
-        </w:rPr>
-        <w:t>Menu를</w:t>
-      </w:r>
-      <w:proofErr w:type="spellEnd"/>
-      <w:r>
-        <w:rPr>
-          <w:rFonts w:ascii="Arial Unicode MS" w:eastAsia="Arial Unicode MS" w:hAnsi="Arial Unicode MS" w:cs="Arial Unicode MS"/>
-        </w:rPr>
-        <w:t xml:space="preserve"> 통해 </w:t>
-      </w:r>
-      <w:proofErr w:type="spellStart"/>
+        <w:t xml:space="preserve">동아리 관리 Menu를 통해 </w:t>
+      </w:r>
       <w:r>
         <w:rPr>
           <w:b/>
         </w:rPr>
-        <w:t>Circle</w:t>
-      </w:r>
-      <w:proofErr w:type="spellEnd"/>
-      <w:r>
-        <w:rPr>
-          <w:b/>
-        </w:rPr>
-        <w:t xml:space="preserve"> </w:t>
-      </w:r>
-      <w:proofErr w:type="spellStart"/>
-      <w:r>
-        <w:rPr>
-          <w:b/>
-        </w:rPr>
-        <w:t>Admin</w:t>
-      </w:r>
-      <w:proofErr w:type="spellEnd"/>
-      <w:r>
-        <w:rPr>
-          <w:b/>
-        </w:rPr>
-        <w:t xml:space="preserve"> </w:t>
-      </w:r>
-      <w:proofErr w:type="spellStart"/>
-      <w:r>
-        <w:rPr>
-          <w:b/>
-        </w:rPr>
-        <w:t>Page</w:t>
-      </w:r>
-      <w:r>
-        <w:rPr>
-          <w:rFonts w:ascii="Arial Unicode MS" w:eastAsia="Arial Unicode MS" w:hAnsi="Arial Unicode MS" w:cs="Arial Unicode MS"/>
-        </w:rPr>
-        <w:t>로</w:t>
-      </w:r>
-      <w:proofErr w:type="spellEnd"/>
-      <w:r>
-        <w:rPr>
-          <w:rFonts w:ascii="Arial Unicode MS" w:eastAsia="Arial Unicode MS" w:hAnsi="Arial Unicode MS" w:cs="Arial Unicode MS"/>
-        </w:rPr>
-        <w:t xml:space="preserve"> 이동</w:t>
+        <w:t>Circle Admin Page</w:t>
+      </w:r>
+      <w:r>
+        <w:rPr>
+          <w:rFonts w:ascii="Arial Unicode MS" w:eastAsia="Arial Unicode MS" w:hAnsi="Arial Unicode MS" w:cs="Arial Unicode MS"/>
+        </w:rPr>
+        <w:t>로 이동</w:t>
       </w:r>
     </w:p>
     <w:p>
@@ -2981,39 +2499,17 @@
         </w:rPr>
         <w:t xml:space="preserve">상단 검색바를 이용하여 검색할 경우 </w:t>
       </w:r>
-      <w:proofErr w:type="spellStart"/>
       <w:r>
         <w:rPr>
           <w:b/>
         </w:rPr>
-        <w:t>Search</w:t>
-      </w:r>
-      <w:proofErr w:type="spellEnd"/>
-      <w:r>
-        <w:rPr>
-          <w:b/>
-        </w:rPr>
-        <w:t xml:space="preserve"> </w:t>
-      </w:r>
-      <w:proofErr w:type="spellStart"/>
-      <w:r>
-        <w:rPr>
-          <w:b/>
-        </w:rPr>
-        <w:t>Page</w:t>
-      </w:r>
-      <w:r>
-        <w:rPr>
-          <w:rFonts w:ascii="Arial Unicode MS" w:eastAsia="Arial Unicode MS" w:hAnsi="Arial Unicode MS" w:cs="Arial Unicode MS"/>
-        </w:rPr>
-        <w:t>로</w:t>
-      </w:r>
-      <w:proofErr w:type="spellEnd"/>
-      <w:r>
-        <w:rPr>
-          <w:rFonts w:ascii="Arial Unicode MS" w:eastAsia="Arial Unicode MS" w:hAnsi="Arial Unicode MS" w:cs="Arial Unicode MS"/>
-        </w:rPr>
-        <w:t xml:space="preserve"> 이동</w:t>
+        <w:t>Search Page</w:t>
+      </w:r>
+      <w:r>
+        <w:rPr>
+          <w:rFonts w:ascii="Arial Unicode MS" w:eastAsia="Arial Unicode MS" w:hAnsi="Arial Unicode MS" w:cs="Arial Unicode MS"/>
+        </w:rPr>
+        <w:t>로 이동</w:t>
       </w:r>
     </w:p>
     <w:p>
@@ -3033,27 +2529,13 @@
         <w:rPr>
           <w:b/>
         </w:rPr>
-        <w:t xml:space="preserve">Post </w:t>
-      </w:r>
-      <w:proofErr w:type="spellStart"/>
-      <w:r>
-        <w:rPr>
-          <w:b/>
-        </w:rPr>
-        <w:t>Page</w:t>
-      </w:r>
-      <w:r>
-        <w:rPr>
-          <w:rFonts w:ascii="Arial Unicode MS" w:eastAsia="Arial Unicode MS" w:hAnsi="Arial Unicode MS" w:cs="Arial Unicode MS"/>
-        </w:rPr>
-        <w:t>로</w:t>
-      </w:r>
-      <w:proofErr w:type="spellEnd"/>
-      <w:r>
-        <w:rPr>
-          <w:rFonts w:ascii="Arial Unicode MS" w:eastAsia="Arial Unicode MS" w:hAnsi="Arial Unicode MS" w:cs="Arial Unicode MS"/>
-        </w:rPr>
-        <w:t xml:space="preserve"> 이동</w:t>
+        <w:t>Post Page</w:t>
+      </w:r>
+      <w:r>
+        <w:rPr>
+          <w:rFonts w:ascii="Arial Unicode MS" w:eastAsia="Arial Unicode MS" w:hAnsi="Arial Unicode MS" w:cs="Arial Unicode MS"/>
+        </w:rPr>
+        <w:t>로 이동</w:t>
       </w:r>
     </w:p>
     <w:p/>
@@ -3073,17 +2555,8 @@
           <w:szCs w:val="24"/>
         </w:rPr>
         <w:lastRenderedPageBreak/>
-        <w:t xml:space="preserve">Post </w:t>
-      </w:r>
-      <w:proofErr w:type="spellStart"/>
-      <w:r>
-        <w:rPr>
-          <w:sz w:val="24"/>
-          <w:szCs w:val="24"/>
-        </w:rPr>
-        <w:t>Page</w:t>
-      </w:r>
-      <w:proofErr w:type="spellEnd"/>
+        <w:t>Post Page</w:t>
+      </w:r>
     </w:p>
     <w:p>
       <w:r>
@@ -3138,11 +2611,9 @@
       </w:pPr>
       <w:bookmarkStart w:id="15" w:name="_qcdp8vdavpe5" w:colFirst="0" w:colLast="0"/>
       <w:bookmarkEnd w:id="15"/>
-      <w:proofErr w:type="spellStart"/>
       <w:r>
         <w:t>Description</w:t>
       </w:r>
-      <w:proofErr w:type="spellEnd"/>
     </w:p>
     <w:p>
       <w:pPr>
@@ -3183,32 +2654,14 @@
       </w:pPr>
       <w:bookmarkStart w:id="16" w:name="_7fvwebyak9kc" w:colFirst="0" w:colLast="0"/>
       <w:bookmarkEnd w:id="16"/>
-      <w:proofErr w:type="spellStart"/>
       <w:r>
         <w:rPr>
           <w:sz w:val="24"/>
           <w:szCs w:val="24"/>
         </w:rPr>
         <w:lastRenderedPageBreak/>
-        <w:t>Search</w:t>
-      </w:r>
-      <w:proofErr w:type="spellEnd"/>
-      <w:r>
-        <w:rPr>
-          <w:sz w:val="24"/>
-          <w:szCs w:val="24"/>
-        </w:rPr>
-        <w:t xml:space="preserve"> </w:t>
-      </w:r>
-      <w:proofErr w:type="spellStart"/>
-      <w:r>
-        <w:rPr>
-          <w:sz w:val="24"/>
-          <w:szCs w:val="24"/>
-        </w:rPr>
-        <w:t>Page</w:t>
-      </w:r>
-      <w:proofErr w:type="spellEnd"/>
+        <w:t>Search Page</w:t>
+      </w:r>
     </w:p>
     <w:p>
       <w:r>
@@ -3263,11 +2716,9 @@
       </w:pPr>
       <w:bookmarkStart w:id="17" w:name="_dy88r9m51b8y" w:colFirst="0" w:colLast="0"/>
       <w:bookmarkEnd w:id="17"/>
-      <w:proofErr w:type="spellStart"/>
       <w:r>
         <w:t>Description</w:t>
       </w:r>
-      <w:proofErr w:type="spellEnd"/>
     </w:p>
     <w:p>
       <w:pPr>
@@ -3296,39 +2747,17 @@
         </w:rPr>
         <w:t xml:space="preserve">동아리를 클릭할 경우 </w:t>
       </w:r>
-      <w:proofErr w:type="spellStart"/>
       <w:r>
         <w:rPr>
           <w:b/>
         </w:rPr>
-        <w:t>Circle</w:t>
-      </w:r>
-      <w:proofErr w:type="spellEnd"/>
-      <w:r>
-        <w:rPr>
-          <w:b/>
-        </w:rPr>
-        <w:t xml:space="preserve"> </w:t>
-      </w:r>
-      <w:proofErr w:type="spellStart"/>
-      <w:r>
-        <w:rPr>
-          <w:b/>
-        </w:rPr>
-        <w:t>Page</w:t>
-      </w:r>
-      <w:r>
-        <w:rPr>
-          <w:rFonts w:ascii="Arial Unicode MS" w:eastAsia="Arial Unicode MS" w:hAnsi="Arial Unicode MS" w:cs="Arial Unicode MS"/>
-        </w:rPr>
-        <w:t>로</w:t>
-      </w:r>
-      <w:proofErr w:type="spellEnd"/>
-      <w:r>
-        <w:rPr>
-          <w:rFonts w:ascii="Arial Unicode MS" w:eastAsia="Arial Unicode MS" w:hAnsi="Arial Unicode MS" w:cs="Arial Unicode MS"/>
-        </w:rPr>
-        <w:t xml:space="preserve"> 이동</w:t>
+        <w:t>Circle Page</w:t>
+      </w:r>
+      <w:r>
+        <w:rPr>
+          <w:rFonts w:ascii="Arial Unicode MS" w:eastAsia="Arial Unicode MS" w:hAnsi="Arial Unicode MS" w:cs="Arial Unicode MS"/>
+        </w:rPr>
+        <w:t>로 이동</w:t>
       </w:r>
     </w:p>
     <w:p>
@@ -3348,27 +2777,13 @@
         <w:rPr>
           <w:b/>
         </w:rPr>
-        <w:t xml:space="preserve">Post </w:t>
-      </w:r>
-      <w:proofErr w:type="spellStart"/>
-      <w:r>
-        <w:rPr>
-          <w:b/>
-        </w:rPr>
-        <w:t>Page</w:t>
-      </w:r>
-      <w:r>
-        <w:rPr>
-          <w:rFonts w:ascii="Arial Unicode MS" w:eastAsia="Arial Unicode MS" w:hAnsi="Arial Unicode MS" w:cs="Arial Unicode MS"/>
-        </w:rPr>
-        <w:t>로</w:t>
-      </w:r>
-      <w:proofErr w:type="spellEnd"/>
-      <w:r>
-        <w:rPr>
-          <w:rFonts w:ascii="Arial Unicode MS" w:eastAsia="Arial Unicode MS" w:hAnsi="Arial Unicode MS" w:cs="Arial Unicode MS"/>
-        </w:rPr>
-        <w:t xml:space="preserve"> 이동</w:t>
+        <w:t>Post Page</w:t>
+      </w:r>
+      <w:r>
+        <w:rPr>
+          <w:rFonts w:ascii="Arial Unicode MS" w:eastAsia="Arial Unicode MS" w:hAnsi="Arial Unicode MS" w:cs="Arial Unicode MS"/>
+        </w:rPr>
+        <w:t>로 이동</w:t>
       </w:r>
     </w:p>
     <w:p>
@@ -3417,12 +2832,10 @@
       </w:pPr>
       <w:bookmarkStart w:id="18" w:name="_2ax7ex95i38m" w:colFirst="0" w:colLast="0"/>
       <w:bookmarkEnd w:id="18"/>
-      <w:proofErr w:type="spellStart"/>
       <w:r>
         <w:lastRenderedPageBreak/>
         <w:t>Circle</w:t>
       </w:r>
-      <w:proofErr w:type="spellEnd"/>
     </w:p>
     <w:p/>
     <w:p>
@@ -3432,7 +2845,7 @@
           <w:lang w:val="ko-KR"/>
         </w:rPr>
         <w:pict w14:anchorId="16A1B124">
-          <v:rect id="_x0000_i1026" alt="" style="width:451.3pt;height:.05pt;mso-width-percent:0;mso-height-percent:0;mso-width-percent:0;mso-height-percent:0" o:hralign="center" o:hrstd="t" o:hr="t" fillcolor="#a0a0a0" stroked="f"/>
+          <v:rect id="_x0000_i1027" alt="" style="width:451.3pt;height:.05pt;mso-width-percent:0;mso-height-percent:0;mso-width-percent:0;mso-height-percent:0" o:hralign="center" o:hrstd="t" o:hr="t" fillcolor="#a0a0a0" stroked="f"/>
         </w:pict>
       </w:r>
     </w:p>
@@ -3447,77 +2860,13 @@
       </w:pPr>
       <w:bookmarkStart w:id="19" w:name="_2wezyj5lsed" w:colFirst="0" w:colLast="0"/>
       <w:bookmarkEnd w:id="19"/>
-      <w:proofErr w:type="spellStart"/>
       <w:r>
         <w:rPr>
           <w:rFonts w:asciiTheme="minorEastAsia" w:hAnsiTheme="minorEastAsia" w:cs="Arial Unicode MS"/>
           <w:sz w:val="24"/>
           <w:szCs w:val="24"/>
         </w:rPr>
-        <w:t>Circle</w:t>
-      </w:r>
-      <w:proofErr w:type="spellEnd"/>
-      <w:r>
-        <w:rPr>
-          <w:rFonts w:asciiTheme="minorEastAsia" w:hAnsiTheme="minorEastAsia" w:cs="Arial Unicode MS"/>
-          <w:sz w:val="24"/>
-          <w:szCs w:val="24"/>
-        </w:rPr>
-        <w:t xml:space="preserve"> </w:t>
-      </w:r>
-      <w:proofErr w:type="spellStart"/>
-      <w:r>
-        <w:rPr>
-          <w:rFonts w:asciiTheme="minorEastAsia" w:hAnsiTheme="minorEastAsia" w:cs="Arial Unicode MS"/>
-          <w:sz w:val="24"/>
-          <w:szCs w:val="24"/>
-        </w:rPr>
-        <w:t>Page</w:t>
-      </w:r>
-      <w:proofErr w:type="spellEnd"/>
-      <w:r>
-        <w:rPr>
-          <w:rFonts w:asciiTheme="minorEastAsia" w:hAnsiTheme="minorEastAsia" w:cs="Arial Unicode MS"/>
-          <w:sz w:val="24"/>
-          <w:szCs w:val="24"/>
-        </w:rPr>
-        <w:t>(</w:t>
-      </w:r>
-      <w:proofErr w:type="spellStart"/>
-      <w:r>
-        <w:rPr>
-          <w:rFonts w:asciiTheme="minorEastAsia" w:hAnsiTheme="minorEastAsia" w:cs="Arial Unicode MS"/>
-          <w:sz w:val="24"/>
-          <w:szCs w:val="24"/>
-        </w:rPr>
-        <w:t>가입전</w:t>
-      </w:r>
-      <w:proofErr w:type="spellEnd"/>
-      <w:r>
-        <w:rPr>
-          <w:rFonts w:asciiTheme="minorEastAsia" w:hAnsiTheme="minorEastAsia" w:cs="Arial Unicode MS"/>
-          <w:sz w:val="24"/>
-          <w:szCs w:val="24"/>
-        </w:rPr>
-        <w:t>/</w:t>
-      </w:r>
-      <w:proofErr w:type="spellStart"/>
-      <w:r>
-        <w:rPr>
-          <w:rFonts w:asciiTheme="minorEastAsia" w:hAnsiTheme="minorEastAsia" w:cs="Arial Unicode MS"/>
-          <w:sz w:val="24"/>
-          <w:szCs w:val="24"/>
-        </w:rPr>
-        <w:t>가입후</w:t>
-      </w:r>
-      <w:proofErr w:type="spellEnd"/>
-      <w:r>
-        <w:rPr>
-          <w:rFonts w:asciiTheme="minorEastAsia" w:hAnsiTheme="minorEastAsia" w:cs="Arial Unicode MS"/>
-          <w:sz w:val="24"/>
-          <w:szCs w:val="24"/>
-        </w:rPr>
-        <w:t>)</w:t>
+        <w:t>Circle Page(가입전/가입후)</w:t>
       </w:r>
     </w:p>
     <w:p>
@@ -3620,11 +2969,9 @@
       </w:pPr>
       <w:bookmarkStart w:id="20" w:name="_ge56mtaisavm" w:colFirst="0" w:colLast="0"/>
       <w:bookmarkEnd w:id="20"/>
-      <w:proofErr w:type="spellStart"/>
       <w:r>
         <w:t>Description</w:t>
       </w:r>
-      <w:proofErr w:type="spellEnd"/>
     </w:p>
     <w:p>
       <w:pPr>
@@ -3652,21 +2999,7 @@
           <w:rFonts w:ascii="Arial Unicode MS" w:eastAsia="Arial Unicode MS" w:hAnsi="Arial Unicode MS" w:cs="Arial Unicode MS"/>
         </w:rPr>
         <w:lastRenderedPageBreak/>
-        <w:t xml:space="preserve">동아리 배너, 이름, </w:t>
-      </w:r>
-      <w:proofErr w:type="spellStart"/>
-      <w:r>
-        <w:rPr>
-          <w:rFonts w:ascii="Arial Unicode MS" w:eastAsia="Arial Unicode MS" w:hAnsi="Arial Unicode MS" w:cs="Arial Unicode MS"/>
-        </w:rPr>
-        <w:t>소개글이</w:t>
-      </w:r>
-      <w:proofErr w:type="spellEnd"/>
-      <w:r>
-        <w:rPr>
-          <w:rFonts w:ascii="Arial Unicode MS" w:eastAsia="Arial Unicode MS" w:hAnsi="Arial Unicode MS" w:cs="Arial Unicode MS"/>
-        </w:rPr>
-        <w:t xml:space="preserve"> 표시됨</w:t>
+        <w:t>동아리 배너, 이름, 소개글이 표시됨</w:t>
       </w:r>
     </w:p>
     <w:p>
@@ -3682,26 +3015,11 @@
         </w:rPr>
         <w:t xml:space="preserve">동아리의 게시글이 표시되고 하단의 연필 아이콘을 클릭하여 </w:t>
       </w:r>
-      <w:proofErr w:type="spellStart"/>
       <w:r>
         <w:rPr>
           <w:b/>
         </w:rPr>
-        <w:t>Write</w:t>
-      </w:r>
-      <w:proofErr w:type="spellEnd"/>
-      <w:r>
-        <w:rPr>
-          <w:b/>
-        </w:rPr>
-        <w:t xml:space="preserve"> Post </w:t>
-      </w:r>
-      <w:proofErr w:type="spellStart"/>
-      <w:r>
-        <w:rPr>
-          <w:b/>
-        </w:rPr>
-        <w:t>Page</w:t>
+        <w:t>Write Post Page</w:t>
       </w:r>
       <w:r>
         <w:rPr>
@@ -3709,7 +3027,6 @@
         </w:rPr>
         <w:t>로</w:t>
       </w:r>
-      <w:proofErr w:type="spellEnd"/>
     </w:p>
     <w:p>
       <w:pPr>
@@ -3717,31 +3034,13 @@
       </w:pPr>
       <w:bookmarkStart w:id="21" w:name="_t4lxgvvo3nar" w:colFirst="0" w:colLast="0"/>
       <w:bookmarkEnd w:id="21"/>
-      <w:proofErr w:type="spellStart"/>
       <w:r>
         <w:rPr>
           <w:sz w:val="24"/>
           <w:szCs w:val="24"/>
         </w:rPr>
-        <w:t>Write</w:t>
-      </w:r>
-      <w:proofErr w:type="spellEnd"/>
-      <w:r>
-        <w:rPr>
-          <w:sz w:val="24"/>
-          <w:szCs w:val="24"/>
-        </w:rPr>
-        <w:t xml:space="preserve"> Post </w:t>
-      </w:r>
-      <w:proofErr w:type="spellStart"/>
-      <w:r>
-        <w:rPr>
-          <w:sz w:val="24"/>
-          <w:szCs w:val="24"/>
-        </w:rPr>
-        <w:t>Page</w:t>
-      </w:r>
-      <w:proofErr w:type="spellEnd"/>
+        <w:t>Write Post Page</w:t>
+      </w:r>
     </w:p>
     <w:p>
       <w:r>
@@ -3791,11 +3090,9 @@
       </w:pPr>
       <w:bookmarkStart w:id="22" w:name="_u6219j6axtlp" w:colFirst="0" w:colLast="0"/>
       <w:bookmarkEnd w:id="22"/>
-      <w:proofErr w:type="spellStart"/>
       <w:r>
         <w:t>Description</w:t>
       </w:r>
-      <w:proofErr w:type="spellEnd"/>
     </w:p>
     <w:p>
       <w:pPr>
@@ -3820,52 +3117,14 @@
           <w:lang w:val="en-US"/>
         </w:rPr>
       </w:pPr>
-      <w:proofErr w:type="spellStart"/>
       <w:r>
         <w:rPr>
           <w:sz w:val="24"/>
           <w:szCs w:val="24"/>
           <w:lang w:val="en-US"/>
         </w:rPr>
-        <w:t>register</w:t>
-      </w:r>
-      <w:proofErr w:type="spellEnd"/>
-      <w:r>
-        <w:rPr>
-          <w:sz w:val="24"/>
-          <w:szCs w:val="24"/>
-          <w:lang w:val="en-US"/>
-        </w:rPr>
-        <w:t xml:space="preserve"> </w:t>
-      </w:r>
-      <w:proofErr w:type="spellStart"/>
-      <w:r>
-        <w:rPr>
-          <w:sz w:val="24"/>
-          <w:szCs w:val="24"/>
-          <w:lang w:val="en-US"/>
-        </w:rPr>
-        <w:t>circle</w:t>
-      </w:r>
-      <w:proofErr w:type="spellEnd"/>
-      <w:r>
-        <w:rPr>
-          <w:sz w:val="24"/>
-          <w:szCs w:val="24"/>
-          <w:lang w:val="en-US"/>
-        </w:rPr>
-        <w:t xml:space="preserve"> </w:t>
-      </w:r>
-      <w:proofErr w:type="spellStart"/>
-      <w:r>
-        <w:rPr>
-          <w:sz w:val="24"/>
-          <w:szCs w:val="24"/>
-          <w:lang w:val="en-US"/>
-        </w:rPr>
-        <w:t>modal</w:t>
-      </w:r>
-      <w:proofErr w:type="spellEnd"/>
+        <w:t>register circle modal</w:t>
+      </w:r>
     </w:p>
     <w:p>
       <w:r>
@@ -3913,11 +3172,9 @@
       <w:pPr>
         <w:pStyle w:val="2"/>
       </w:pPr>
-      <w:proofErr w:type="spellStart"/>
       <w:r>
         <w:t>Description</w:t>
       </w:r>
-      <w:proofErr w:type="spellEnd"/>
     </w:p>
     <w:p>
       <w:pPr>
@@ -3946,48 +3203,14 @@
       </w:pPr>
       <w:bookmarkStart w:id="23" w:name="_rmelt948iv7l" w:colFirst="0" w:colLast="0"/>
       <w:bookmarkEnd w:id="23"/>
-      <w:proofErr w:type="spellStart"/>
       <w:r>
         <w:rPr>
           <w:sz w:val="24"/>
           <w:szCs w:val="24"/>
         </w:rPr>
         <w:lastRenderedPageBreak/>
-        <w:t>Circle</w:t>
-      </w:r>
-      <w:proofErr w:type="spellEnd"/>
-      <w:r>
-        <w:rPr>
-          <w:sz w:val="24"/>
-          <w:szCs w:val="24"/>
-        </w:rPr>
-        <w:t xml:space="preserve"> </w:t>
-      </w:r>
-      <w:proofErr w:type="spellStart"/>
-      <w:r>
-        <w:rPr>
-          <w:sz w:val="24"/>
-          <w:szCs w:val="24"/>
-        </w:rPr>
-        <w:t>Member</w:t>
-      </w:r>
-      <w:proofErr w:type="spellEnd"/>
-      <w:r>
-        <w:rPr>
-          <w:sz w:val="24"/>
-          <w:szCs w:val="24"/>
-        </w:rPr>
-        <w:t xml:space="preserve"> </w:t>
-      </w:r>
-      <w:proofErr w:type="spellStart"/>
-      <w:r>
-        <w:rPr>
-          <w:sz w:val="24"/>
-          <w:szCs w:val="24"/>
-        </w:rPr>
-        <w:t>Page</w:t>
-      </w:r>
-      <w:proofErr w:type="spellEnd"/>
+        <w:t>Circle Member Page</w:t>
+      </w:r>
     </w:p>
     <w:p>
       <w:r>
@@ -4037,11 +3260,9 @@
       </w:pPr>
       <w:bookmarkStart w:id="24" w:name="_292z64513ogc" w:colFirst="0" w:colLast="0"/>
       <w:bookmarkEnd w:id="24"/>
-      <w:proofErr w:type="spellStart"/>
       <w:r>
         <w:t>Description</w:t>
       </w:r>
-      <w:proofErr w:type="spellEnd"/>
     </w:p>
     <w:p>
       <w:pPr>
@@ -4077,20 +3298,10 @@
       </w:pPr>
       <w:bookmarkStart w:id="25" w:name="_qa68qdi3sxcc" w:colFirst="0" w:colLast="0"/>
       <w:bookmarkEnd w:id="25"/>
-      <w:proofErr w:type="spellStart"/>
       <w:r>
         <w:lastRenderedPageBreak/>
-        <w:t>Circle</w:t>
-      </w:r>
-      <w:proofErr w:type="spellEnd"/>
-      <w:r>
-        <w:t xml:space="preserve"> </w:t>
-      </w:r>
-      <w:proofErr w:type="spellStart"/>
-      <w:r>
-        <w:t>Admin</w:t>
-      </w:r>
-      <w:proofErr w:type="spellEnd"/>
+        <w:t>Circle Admin</w:t>
+      </w:r>
     </w:p>
     <w:p/>
     <w:p>
@@ -4100,7 +3311,7 @@
           <w:lang w:val="ko-KR"/>
         </w:rPr>
         <w:pict w14:anchorId="66015F09">
-          <v:rect id="_x0000_i1025" alt="" style="width:451.3pt;height:.05pt;mso-width-percent:0;mso-height-percent:0;mso-width-percent:0;mso-height-percent:0" o:hralign="center" o:hrstd="t" o:hr="t" fillcolor="#a0a0a0" stroked="f"/>
+          <v:rect id="_x0000_i1028" alt="" style="width:451.3pt;height:.05pt;mso-width-percent:0;mso-height-percent:0;mso-width-percent:0;mso-height-percent:0" o:hralign="center" o:hrstd="t" o:hr="t" fillcolor="#a0a0a0" stroked="f"/>
         </w:pict>
       </w:r>
     </w:p>
@@ -4114,47 +3325,13 @@
       </w:pPr>
       <w:bookmarkStart w:id="26" w:name="_7bbq6ncvoca8" w:colFirst="0" w:colLast="0"/>
       <w:bookmarkEnd w:id="26"/>
-      <w:proofErr w:type="spellStart"/>
       <w:r>
         <w:rPr>
           <w:sz w:val="24"/>
           <w:szCs w:val="24"/>
         </w:rPr>
-        <w:t>Circle</w:t>
-      </w:r>
-      <w:proofErr w:type="spellEnd"/>
-      <w:r>
-        <w:rPr>
-          <w:sz w:val="24"/>
-          <w:szCs w:val="24"/>
-        </w:rPr>
-        <w:t xml:space="preserve"> </w:t>
-      </w:r>
-      <w:proofErr w:type="spellStart"/>
-      <w:r>
-        <w:rPr>
-          <w:sz w:val="24"/>
-          <w:szCs w:val="24"/>
-        </w:rPr>
-        <w:t>Admin</w:t>
-      </w:r>
-      <w:proofErr w:type="spellEnd"/>
-      <w:r>
-        <w:rPr>
-          <w:sz w:val="24"/>
-          <w:szCs w:val="24"/>
-        </w:rPr>
-        <w:t xml:space="preserve"> </w:t>
-      </w:r>
-      <w:proofErr w:type="spellStart"/>
-      <w:r>
-        <w:rPr>
-          <w:sz w:val="24"/>
-          <w:szCs w:val="24"/>
-        </w:rPr>
-        <w:t>Page</w:t>
-      </w:r>
-      <w:proofErr w:type="spellEnd"/>
+        <w:t>Circle Admin Page</w:t>
+      </w:r>
     </w:p>
     <w:p>
       <w:r>
@@ -4210,11 +3387,9 @@
       </w:pPr>
       <w:bookmarkStart w:id="27" w:name="_i6mogb938cry" w:colFirst="0" w:colLast="0"/>
       <w:bookmarkEnd w:id="27"/>
-      <w:proofErr w:type="spellStart"/>
       <w:r>
         <w:t>Description</w:t>
       </w:r>
-      <w:proofErr w:type="spellEnd"/>
     </w:p>
     <w:p>
       <w:pPr>
@@ -4243,67 +3418,17 @@
         </w:rPr>
         <w:t xml:space="preserve">회원 관리를 통해 </w:t>
       </w:r>
-      <w:proofErr w:type="spellStart"/>
       <w:r>
         <w:rPr>
           <w:b/>
         </w:rPr>
-        <w:t>Circle</w:t>
-      </w:r>
-      <w:proofErr w:type="spellEnd"/>
-      <w:r>
-        <w:rPr>
-          <w:b/>
-        </w:rPr>
-        <w:t xml:space="preserve"> </w:t>
-      </w:r>
-      <w:proofErr w:type="spellStart"/>
-      <w:r>
-        <w:rPr>
-          <w:b/>
-        </w:rPr>
-        <w:t>Member</w:t>
-      </w:r>
-      <w:proofErr w:type="spellEnd"/>
-      <w:r>
-        <w:rPr>
-          <w:b/>
-        </w:rPr>
-        <w:t xml:space="preserve"> </w:t>
-      </w:r>
-      <w:proofErr w:type="spellStart"/>
-      <w:r>
-        <w:rPr>
-          <w:b/>
-        </w:rPr>
-        <w:t>Admin</w:t>
-      </w:r>
-      <w:proofErr w:type="spellEnd"/>
-      <w:r>
-        <w:rPr>
-          <w:b/>
-        </w:rPr>
-        <w:t xml:space="preserve"> </w:t>
-      </w:r>
-      <w:proofErr w:type="spellStart"/>
-      <w:r>
-        <w:rPr>
-          <w:b/>
-        </w:rPr>
-        <w:t>Page</w:t>
-      </w:r>
-      <w:r>
-        <w:rPr>
-          <w:rFonts w:ascii="Arial Unicode MS" w:eastAsia="Arial Unicode MS" w:hAnsi="Arial Unicode MS" w:cs="Arial Unicode MS"/>
-        </w:rPr>
-        <w:t>로</w:t>
-      </w:r>
-      <w:proofErr w:type="spellEnd"/>
-      <w:r>
-        <w:rPr>
-          <w:rFonts w:ascii="Arial Unicode MS" w:eastAsia="Arial Unicode MS" w:hAnsi="Arial Unicode MS" w:cs="Arial Unicode MS"/>
-        </w:rPr>
-        <w:t xml:space="preserve"> 이동</w:t>
+        <w:t>Circle Member Admin Page</w:t>
+      </w:r>
+      <w:r>
+        <w:rPr>
+          <w:rFonts w:ascii="Arial Unicode MS" w:eastAsia="Arial Unicode MS" w:hAnsi="Arial Unicode MS" w:cs="Arial Unicode MS"/>
+        </w:rPr>
+        <w:t>로 이동</w:t>
       </w:r>
     </w:p>
     <w:p>
@@ -4323,139 +3448,25 @@
         <w:rPr>
           <w:b/>
         </w:rPr>
-        <w:t xml:space="preserve"> </w:t>
-      </w:r>
-      <w:proofErr w:type="spellStart"/>
+        <w:t xml:space="preserve"> Circle Info Admin Page</w:t>
+      </w:r>
+      <w:r>
+        <w:rPr>
+          <w:rFonts w:ascii="Arial Unicode MS" w:eastAsia="Arial Unicode MS" w:hAnsi="Arial Unicode MS" w:cs="Arial Unicode MS"/>
+        </w:rPr>
+        <w:t xml:space="preserve"> 혹은 </w:t>
+      </w:r>
       <w:r>
         <w:rPr>
           <w:b/>
         </w:rPr>
-        <w:t>Circle</w:t>
-      </w:r>
-      <w:proofErr w:type="spellEnd"/>
-      <w:r>
-        <w:rPr>
-          <w:b/>
-        </w:rPr>
-        <w:t xml:space="preserve"> </w:t>
-      </w:r>
-      <w:proofErr w:type="spellStart"/>
-      <w:r>
-        <w:rPr>
-          <w:b/>
-        </w:rPr>
-        <w:t>Info</w:t>
-      </w:r>
-      <w:proofErr w:type="spellEnd"/>
-      <w:r>
-        <w:rPr>
-          <w:b/>
-        </w:rPr>
-        <w:t xml:space="preserve"> </w:t>
-      </w:r>
-      <w:proofErr w:type="spellStart"/>
-      <w:r>
-        <w:rPr>
-          <w:b/>
-        </w:rPr>
-        <w:t>Admin</w:t>
-      </w:r>
-      <w:proofErr w:type="spellEnd"/>
-      <w:r>
-        <w:rPr>
-          <w:b/>
-        </w:rPr>
-        <w:t xml:space="preserve"> </w:t>
-      </w:r>
-      <w:proofErr w:type="spellStart"/>
-      <w:r>
-        <w:rPr>
-          <w:b/>
-        </w:rPr>
-        <w:t>Page</w:t>
-      </w:r>
-      <w:proofErr w:type="spellEnd"/>
-      <w:r>
-        <w:rPr>
-          <w:rFonts w:ascii="Arial Unicode MS" w:eastAsia="Arial Unicode MS" w:hAnsi="Arial Unicode MS" w:cs="Arial Unicode MS"/>
-        </w:rPr>
-        <w:t xml:space="preserve"> 혹은 </w:t>
-      </w:r>
-      <w:proofErr w:type="spellStart"/>
-      <w:r>
-        <w:rPr>
-          <w:b/>
-        </w:rPr>
-        <w:t>Circle</w:t>
-      </w:r>
-      <w:proofErr w:type="spellEnd"/>
-      <w:r>
-        <w:rPr>
-          <w:b/>
-        </w:rPr>
-        <w:t xml:space="preserve"> </w:t>
-      </w:r>
-      <w:proofErr w:type="spellStart"/>
-      <w:r>
-        <w:rPr>
-          <w:b/>
-        </w:rPr>
-        <w:t>Register</w:t>
-      </w:r>
-      <w:proofErr w:type="spellEnd"/>
-      <w:r>
-        <w:rPr>
-          <w:b/>
-        </w:rPr>
-        <w:t xml:space="preserve"> </w:t>
-      </w:r>
-      <w:proofErr w:type="spellStart"/>
-      <w:r>
-        <w:rPr>
-          <w:b/>
-        </w:rPr>
-        <w:t>Form</w:t>
-      </w:r>
-      <w:proofErr w:type="spellEnd"/>
-      <w:r>
-        <w:rPr>
-          <w:b/>
-        </w:rPr>
-        <w:t xml:space="preserve"> </w:t>
-      </w:r>
-      <w:proofErr w:type="spellStart"/>
-      <w:r>
-        <w:rPr>
-          <w:b/>
-        </w:rPr>
-        <w:t>Admin</w:t>
-      </w:r>
-      <w:proofErr w:type="spellEnd"/>
-      <w:r>
-        <w:rPr>
-          <w:b/>
-        </w:rPr>
-        <w:t xml:space="preserve"> </w:t>
-      </w:r>
-      <w:proofErr w:type="spellStart"/>
-      <w:r>
-        <w:rPr>
-          <w:b/>
-        </w:rPr>
-        <w:t>Page</w:t>
-      </w:r>
-      <w:r>
-        <w:rPr>
-          <w:rFonts w:ascii="Arial Unicode MS" w:eastAsia="Arial Unicode MS" w:hAnsi="Arial Unicode MS" w:cs="Arial Unicode MS"/>
-        </w:rPr>
-        <w:t>로</w:t>
-      </w:r>
-      <w:proofErr w:type="spellEnd"/>
-      <w:r>
-        <w:rPr>
-          <w:rFonts w:ascii="Arial Unicode MS" w:eastAsia="Arial Unicode MS" w:hAnsi="Arial Unicode MS" w:cs="Arial Unicode MS"/>
-        </w:rPr>
-        <w:t xml:space="preserve"> 이동</w:t>
+        <w:t>Circle Register Form Admin Page</w:t>
+      </w:r>
+      <w:r>
+        <w:rPr>
+          <w:rFonts w:ascii="Arial Unicode MS" w:eastAsia="Arial Unicode MS" w:hAnsi="Arial Unicode MS" w:cs="Arial Unicode MS"/>
+        </w:rPr>
+        <w:t>로 이동</w:t>
       </w:r>
     </w:p>
     <w:p>
@@ -4468,64 +3479,14 @@
       </w:pPr>
       <w:bookmarkStart w:id="28" w:name="_5b267u209ber" w:colFirst="0" w:colLast="0"/>
       <w:bookmarkEnd w:id="28"/>
-      <w:proofErr w:type="spellStart"/>
       <w:r>
         <w:rPr>
           <w:sz w:val="24"/>
           <w:szCs w:val="24"/>
         </w:rPr>
         <w:lastRenderedPageBreak/>
-        <w:t>Circle</w:t>
-      </w:r>
-      <w:proofErr w:type="spellEnd"/>
-      <w:r>
-        <w:rPr>
-          <w:sz w:val="24"/>
-          <w:szCs w:val="24"/>
-        </w:rPr>
-        <w:t xml:space="preserve"> </w:t>
-      </w:r>
-      <w:proofErr w:type="spellStart"/>
-      <w:r>
-        <w:rPr>
-          <w:sz w:val="24"/>
-          <w:szCs w:val="24"/>
-        </w:rPr>
-        <w:t>Member</w:t>
-      </w:r>
-      <w:proofErr w:type="spellEnd"/>
-      <w:r>
-        <w:rPr>
-          <w:sz w:val="24"/>
-          <w:szCs w:val="24"/>
-        </w:rPr>
-        <w:t xml:space="preserve"> </w:t>
-      </w:r>
-      <w:proofErr w:type="spellStart"/>
-      <w:r>
-        <w:rPr>
-          <w:sz w:val="24"/>
-          <w:szCs w:val="24"/>
-        </w:rPr>
-        <w:t>Admin</w:t>
-      </w:r>
-      <w:proofErr w:type="spellEnd"/>
-      <w:r>
-        <w:rPr>
-          <w:sz w:val="24"/>
-          <w:szCs w:val="24"/>
-        </w:rPr>
-        <w:t xml:space="preserve"> </w:t>
-      </w:r>
-      <w:proofErr w:type="spellStart"/>
-      <w:r>
-        <w:rPr>
-          <w:sz w:val="24"/>
-          <w:szCs w:val="24"/>
-        </w:rPr>
-        <w:t>Page</w:t>
-      </w:r>
-      <w:proofErr w:type="spellEnd"/>
+        <w:t>Circle Member Admin Page</w:t>
+      </w:r>
     </w:p>
     <w:p>
       <w:r>
@@ -4587,11 +3548,9 @@
       </w:pPr>
       <w:bookmarkStart w:id="29" w:name="_q6mu3l82v74" w:colFirst="0" w:colLast="0"/>
       <w:bookmarkEnd w:id="29"/>
-      <w:proofErr w:type="spellStart"/>
       <w:r>
         <w:t>Description</w:t>
       </w:r>
-      <w:proofErr w:type="spellEnd"/>
     </w:p>
     <w:p>
       <w:pPr>
@@ -4604,21 +3563,7 @@
         <w:rPr>
           <w:rFonts w:ascii="Arial Unicode MS" w:eastAsia="Arial Unicode MS" w:hAnsi="Arial Unicode MS" w:cs="Arial Unicode MS"/>
         </w:rPr>
-        <w:t xml:space="preserve">새로운 동아리 회원을 수락하거나 거절하고, 기존 동아리 회원을 </w:t>
-      </w:r>
-      <w:proofErr w:type="spellStart"/>
-      <w:r>
-        <w:rPr>
-          <w:rFonts w:ascii="Arial Unicode MS" w:eastAsia="Arial Unicode MS" w:hAnsi="Arial Unicode MS" w:cs="Arial Unicode MS"/>
-        </w:rPr>
-        <w:t>탈퇴시킬</w:t>
-      </w:r>
-      <w:proofErr w:type="spellEnd"/>
-      <w:r>
-        <w:rPr>
-          <w:rFonts w:ascii="Arial Unicode MS" w:eastAsia="Arial Unicode MS" w:hAnsi="Arial Unicode MS" w:cs="Arial Unicode MS"/>
-        </w:rPr>
-        <w:t xml:space="preserve"> 수 있음</w:t>
+        <w:t>새로운 동아리 회원을 수락하거나 거절하고, 기존 동아리 회원을 탈퇴시킬 수 있음</w:t>
       </w:r>
     </w:p>
     <w:p/>
@@ -4632,64 +3577,14 @@
       </w:pPr>
       <w:bookmarkStart w:id="30" w:name="_fiit5ejw8uve" w:colFirst="0" w:colLast="0"/>
       <w:bookmarkEnd w:id="30"/>
-      <w:proofErr w:type="spellStart"/>
       <w:r>
         <w:rPr>
           <w:sz w:val="24"/>
           <w:szCs w:val="24"/>
         </w:rPr>
         <w:lastRenderedPageBreak/>
-        <w:t>Circle</w:t>
-      </w:r>
-      <w:proofErr w:type="spellEnd"/>
-      <w:r>
-        <w:rPr>
-          <w:sz w:val="24"/>
-          <w:szCs w:val="24"/>
-        </w:rPr>
-        <w:t xml:space="preserve"> </w:t>
-      </w:r>
-      <w:proofErr w:type="spellStart"/>
-      <w:r>
-        <w:rPr>
-          <w:sz w:val="24"/>
-          <w:szCs w:val="24"/>
-        </w:rPr>
-        <w:t>Info</w:t>
-      </w:r>
-      <w:proofErr w:type="spellEnd"/>
-      <w:r>
-        <w:rPr>
-          <w:sz w:val="24"/>
-          <w:szCs w:val="24"/>
-        </w:rPr>
-        <w:t xml:space="preserve"> </w:t>
-      </w:r>
-      <w:proofErr w:type="spellStart"/>
-      <w:r>
-        <w:rPr>
-          <w:sz w:val="24"/>
-          <w:szCs w:val="24"/>
-        </w:rPr>
-        <w:t>Admin</w:t>
-      </w:r>
-      <w:proofErr w:type="spellEnd"/>
-      <w:r>
-        <w:rPr>
-          <w:sz w:val="24"/>
-          <w:szCs w:val="24"/>
-        </w:rPr>
-        <w:t xml:space="preserve"> </w:t>
-      </w:r>
-      <w:proofErr w:type="spellStart"/>
-      <w:r>
-        <w:rPr>
-          <w:sz w:val="24"/>
-          <w:szCs w:val="24"/>
-        </w:rPr>
-        <w:t>Page</w:t>
-      </w:r>
-      <w:proofErr w:type="spellEnd"/>
+        <w:t>Circle Info Admin Page</w:t>
+      </w:r>
     </w:p>
     <w:p>
       <w:r>
@@ -4746,11 +3641,9 @@
       </w:pPr>
       <w:bookmarkStart w:id="31" w:name="_ruprxcbqmlyb" w:colFirst="0" w:colLast="0"/>
       <w:bookmarkEnd w:id="31"/>
-      <w:proofErr w:type="spellStart"/>
       <w:r>
         <w:t>Description</w:t>
       </w:r>
-      <w:proofErr w:type="spellEnd"/>
     </w:p>
     <w:p>
       <w:pPr>
@@ -4759,53 +3652,17 @@
           <w:numId w:val="1"/>
         </w:numPr>
       </w:pPr>
-      <w:proofErr w:type="spellStart"/>
       <w:r>
         <w:rPr>
           <w:b/>
         </w:rPr>
-        <w:t>Circle</w:t>
-      </w:r>
-      <w:proofErr w:type="spellEnd"/>
-      <w:r>
-        <w:rPr>
-          <w:b/>
-        </w:rPr>
-        <w:t xml:space="preserve"> </w:t>
-      </w:r>
-      <w:proofErr w:type="spellStart"/>
-      <w:r>
-        <w:rPr>
-          <w:b/>
-        </w:rPr>
-        <w:t>Page</w:t>
-      </w:r>
-      <w:r>
-        <w:rPr>
-          <w:rFonts w:ascii="Arial Unicode MS" w:eastAsia="Arial Unicode MS" w:hAnsi="Arial Unicode MS" w:cs="Arial Unicode MS"/>
-        </w:rPr>
-        <w:t>에</w:t>
-      </w:r>
-      <w:proofErr w:type="spellEnd"/>
-      <w:r>
-        <w:rPr>
-          <w:rFonts w:ascii="Arial Unicode MS" w:eastAsia="Arial Unicode MS" w:hAnsi="Arial Unicode MS" w:cs="Arial Unicode MS"/>
-        </w:rPr>
-        <w:t xml:space="preserve"> 표시되는 동아리 배너, </w:t>
-      </w:r>
-      <w:proofErr w:type="spellStart"/>
-      <w:r>
-        <w:rPr>
-          <w:rFonts w:ascii="Arial Unicode MS" w:eastAsia="Arial Unicode MS" w:hAnsi="Arial Unicode MS" w:cs="Arial Unicode MS"/>
-        </w:rPr>
-        <w:t>소개글을</w:t>
-      </w:r>
-      <w:proofErr w:type="spellEnd"/>
-      <w:r>
-        <w:rPr>
-          <w:rFonts w:ascii="Arial Unicode MS" w:eastAsia="Arial Unicode MS" w:hAnsi="Arial Unicode MS" w:cs="Arial Unicode MS"/>
-        </w:rPr>
-        <w:t xml:space="preserve"> 변경할 수 있음</w:t>
+        <w:t>Circle Page</w:t>
+      </w:r>
+      <w:r>
+        <w:rPr>
+          <w:rFonts w:ascii="Arial Unicode MS" w:eastAsia="Arial Unicode MS" w:hAnsi="Arial Unicode MS" w:cs="Arial Unicode MS"/>
+        </w:rPr>
+        <w:t>에 표시되는 동아리 배너, 소개글을 변경할 수 있음</w:t>
       </w:r>
     </w:p>
     <w:p>
@@ -4818,79 +3675,13 @@
       </w:pPr>
       <w:bookmarkStart w:id="32" w:name="_rywnd4ki7ata" w:colFirst="0" w:colLast="0"/>
       <w:bookmarkEnd w:id="32"/>
-      <w:proofErr w:type="spellStart"/>
       <w:r>
         <w:rPr>
           <w:sz w:val="24"/>
           <w:szCs w:val="24"/>
         </w:rPr>
-        <w:t>Circle</w:t>
-      </w:r>
-      <w:proofErr w:type="spellEnd"/>
-      <w:r>
-        <w:rPr>
-          <w:sz w:val="24"/>
-          <w:szCs w:val="24"/>
-        </w:rPr>
-        <w:t xml:space="preserve"> </w:t>
-      </w:r>
-      <w:proofErr w:type="spellStart"/>
-      <w:r>
-        <w:rPr>
-          <w:sz w:val="24"/>
-          <w:szCs w:val="24"/>
-        </w:rPr>
-        <w:t>Register</w:t>
-      </w:r>
-      <w:proofErr w:type="spellEnd"/>
-      <w:r>
-        <w:rPr>
-          <w:sz w:val="24"/>
-          <w:szCs w:val="24"/>
-        </w:rPr>
-        <w:t xml:space="preserve"> </w:t>
-      </w:r>
-      <w:proofErr w:type="spellStart"/>
-      <w:r>
-        <w:rPr>
-          <w:sz w:val="24"/>
-          <w:szCs w:val="24"/>
-        </w:rPr>
-        <w:t>Form</w:t>
-      </w:r>
-      <w:proofErr w:type="spellEnd"/>
-      <w:r>
-        <w:rPr>
-          <w:sz w:val="24"/>
-          <w:szCs w:val="24"/>
-        </w:rPr>
-        <w:t xml:space="preserve"> </w:t>
-      </w:r>
-      <w:proofErr w:type="spellStart"/>
-      <w:r>
-        <w:rPr>
-          <w:sz w:val="24"/>
-          <w:szCs w:val="24"/>
-        </w:rPr>
-        <w:t>Admin</w:t>
-      </w:r>
-      <w:proofErr w:type="spellEnd"/>
-      <w:r>
-        <w:rPr>
-          <w:sz w:val="24"/>
-          <w:szCs w:val="24"/>
-        </w:rPr>
-        <w:t xml:space="preserve"> </w:t>
-      </w:r>
-      <w:proofErr w:type="spellStart"/>
-      <w:r>
-        <w:rPr>
-          <w:sz w:val="24"/>
-          <w:szCs w:val="24"/>
-        </w:rPr>
-        <w:t>Page</w:t>
-      </w:r>
-      <w:proofErr w:type="spellEnd"/>
+        <w:t>Circle Register Form Admin Page</w:t>
+      </w:r>
     </w:p>
     <w:p>
       <w:r>
@@ -4946,11 +3737,9 @@
       </w:pPr>
       <w:bookmarkStart w:id="33" w:name="_xk8y65af72gd" w:colFirst="0" w:colLast="0"/>
       <w:bookmarkEnd w:id="33"/>
-      <w:proofErr w:type="spellStart"/>
       <w:r>
         <w:t>Description</w:t>
       </w:r>
-      <w:proofErr w:type="spellEnd"/>
     </w:p>
     <w:p>
       <w:pPr>

</xml_diff>